<commit_message>
Added eperiment 1 & 2 & 3 + small stuff
</commit_message>
<xml_diff>
--- a/Magnus speciale status.docx
+++ b/Magnus speciale status.docx
@@ -392,12 +392,19 @@
       </w:r>
     </w:p>
     <w:p>
+      <w:pPr>
+        <w:rPr>
+          <w:lang w:val="en-US"/>
+        </w:rPr>
+      </w:pPr>
       <w:r>
         <w:t xml:space="preserve"> </w:t>
       </w:r>
       <w:r>
         <w:t>Spørgsmål:</w:t>
       </w:r>
+      <w:bookmarkStart w:id="0" w:name="_GoBack"/>
+      <w:bookmarkEnd w:id="0"/>
     </w:p>
     <w:p>
       <w:pPr>
@@ -418,8 +425,6 @@
       <w:r>
         <w:t xml:space="preserve"> eller ikke. Dette har effekt ved optimering ved stokastisk rente.</w:t>
       </w:r>
-      <w:bookmarkStart w:id="0" w:name="_GoBack"/>
-      <w:bookmarkEnd w:id="0"/>
     </w:p>
     <w:sectPr>
       <w:pgSz w:w="11906" w:h="16838"/>
@@ -443,7 +448,7 @@
       <w:lvlText w:val=""/>
       <w:lvlJc w:val="left"/>
       <w:pPr>
-        <w:ind w:left="720" w:hanging="360"/>
+        <w:ind w:left="785" w:hanging="360"/>
       </w:pPr>
       <w:rPr>
         <w:rFonts w:ascii="Symbol" w:hAnsi="Symbol" w:hint="default"/>

</xml_diff>